<commit_message>
Change some details on abstract
</commit_message>
<xml_diff>
--- a/DOC/2_11_2023_Tesis Claudia Queipo v1.docx
+++ b/DOC/2_11_2023_Tesis Claudia Queipo v1.docx
@@ -195,16 +195,7 @@
           <w:sz w:val="28"/>
           <w:szCs w:val="28"/>
         </w:rPr>
-        <w:t>Plataforma de creación automática de</w:t>
-      </w:r>
-      <w:bookmarkStart w:id="1" w:name="_GoBack"/>
-      <w:bookmarkEnd w:id="1"/>
-      <w:r>
-        <w:rPr>
-          <w:sz w:val="28"/>
-          <w:szCs w:val="28"/>
-        </w:rPr>
-        <w:t xml:space="preserve"> asistentes virtuales </w:t>
+        <w:t xml:space="preserve">Plataforma de creación automática de asistentes virtuales </w:t>
       </w:r>
       <w:r>
         <w:rPr>
@@ -381,7 +372,7 @@
         </w:rPr>
         <w:br w:type="page" w:clear="all"/>
       </w:r>
-      <w:bookmarkStart w:id="2" w:name="_Toc133918209"/>
+      <w:bookmarkStart w:id="1" w:name="_Toc133918209"/>
     </w:p>
     <w:p>
       <w:pPr>
@@ -406,7 +397,7 @@
         <w:lastRenderedPageBreak/>
         <w:t>Resumen</w:t>
       </w:r>
-      <w:bookmarkEnd w:id="2"/>
+      <w:bookmarkEnd w:id="1"/>
     </w:p>
     <w:p>
       <w:pPr>
@@ -441,7 +432,21 @@
           <w:rFonts w:ascii="Arial" w:hAnsi="Arial" w:cs="Arial"/>
           <w:szCs w:val="22"/>
         </w:rPr>
-        <w:t>, lo que los convierte en una herramienta útil para automatizar tareas y mejorar la eficiencia en distintos ámbitos.</w:t>
+        <w:t xml:space="preserve">, lo que los convierte en una herramienta útil para </w:t>
+      </w:r>
+      <w:r>
+        <w:rPr>
+          <w:rFonts w:ascii="Arial" w:hAnsi="Arial" w:cs="Arial"/>
+          <w:szCs w:val="22"/>
+        </w:rPr>
+        <w:t>mejorar la interacción hombre máquina y el acceso a la información en diversos ámbitos como la salud, el gobierno y la economía</w:t>
+      </w:r>
+      <w:r>
+        <w:rPr>
+          <w:rFonts w:ascii="Arial" w:hAnsi="Arial" w:cs="Arial"/>
+          <w:szCs w:val="22"/>
+        </w:rPr>
+        <w:t>.</w:t>
       </w:r>
     </w:p>
     <w:p>
@@ -463,30 +468,77 @@
           <w:rFonts w:ascii="Arial" w:hAnsi="Arial" w:cs="Arial"/>
           <w:szCs w:val="22"/>
         </w:rPr>
-        <w:t xml:space="preserve">En esta tesis, se aborda la continuación de las investigaciones del estudiante Ernesto </w:t>
-      </w:r>
-      <w:proofErr w:type="spellStart"/>
-      <w:r>
-        <w:rPr>
-          <w:rFonts w:ascii="Arial" w:hAnsi="Arial" w:cs="Arial"/>
-          <w:szCs w:val="22"/>
-        </w:rPr>
-        <w:t>Duvalon</w:t>
-      </w:r>
-      <w:proofErr w:type="spellEnd"/>
-      <w:r>
-        <w:rPr>
-          <w:rFonts w:ascii="Arial" w:hAnsi="Arial" w:cs="Arial"/>
-          <w:szCs w:val="22"/>
-        </w:rPr>
-        <w:t xml:space="preserve"> sobre creación un sistema que permita crear </w:t>
-      </w:r>
-      <w:r>
-        <w:rPr>
-          <w:rFonts w:ascii="Arial" w:hAnsi="Arial" w:cs="Arial"/>
-          <w:szCs w:val="22"/>
-        </w:rPr>
-        <w:t xml:space="preserve">asistentes virtuales utilizando el marco de desarrollo de software RASA, y la integración de herramientas de procesamiento del lenguaje natural, como </w:t>
+        <w:t xml:space="preserve">En esta </w:t>
+      </w:r>
+      <w:r>
+        <w:rPr>
+          <w:rFonts w:ascii="Arial" w:hAnsi="Arial" w:cs="Arial"/>
+          <w:szCs w:val="22"/>
+        </w:rPr>
+        <w:t>investigación se aborda</w:t>
+      </w:r>
+      <w:r>
+        <w:rPr>
+          <w:rFonts w:ascii="Arial" w:hAnsi="Arial" w:cs="Arial"/>
+          <w:szCs w:val="22"/>
+        </w:rPr>
+        <w:t xml:space="preserve"> </w:t>
+      </w:r>
+      <w:r>
+        <w:rPr>
+          <w:rFonts w:ascii="Arial" w:hAnsi="Arial" w:cs="Arial"/>
+          <w:szCs w:val="22"/>
+        </w:rPr>
+        <w:t>la</w:t>
+      </w:r>
+      <w:r>
+        <w:rPr>
+          <w:rFonts w:ascii="Arial" w:hAnsi="Arial" w:cs="Arial"/>
+          <w:szCs w:val="22"/>
+        </w:rPr>
+        <w:t xml:space="preserve"> creación </w:t>
+      </w:r>
+      <w:r>
+        <w:rPr>
+          <w:rFonts w:ascii="Arial" w:hAnsi="Arial" w:cs="Arial"/>
+          <w:szCs w:val="22"/>
+        </w:rPr>
+        <w:t xml:space="preserve">de </w:t>
+      </w:r>
+      <w:r>
+        <w:rPr>
+          <w:rFonts w:ascii="Arial" w:hAnsi="Arial" w:cs="Arial"/>
+          <w:szCs w:val="22"/>
+        </w:rPr>
+        <w:t>un sistema</w:t>
+      </w:r>
+      <w:r>
+        <w:rPr>
+          <w:rFonts w:ascii="Arial" w:hAnsi="Arial" w:cs="Arial"/>
+          <w:szCs w:val="22"/>
+        </w:rPr>
+        <w:t xml:space="preserve"> informático para la automatización de la creación y edición de asistentes virtuales capaces de procesar información multimedia (texto, audio e imágenes) </w:t>
+      </w:r>
+      <w:r>
+        <w:rPr>
+          <w:rFonts w:ascii="Arial" w:hAnsi="Arial" w:cs="Arial"/>
+          <w:szCs w:val="22"/>
+        </w:rPr>
+        <w:t>utilizando el marco de</w:t>
+      </w:r>
+      <w:r>
+        <w:rPr>
+          <w:rFonts w:ascii="Arial" w:hAnsi="Arial" w:cs="Arial"/>
+          <w:szCs w:val="22"/>
+        </w:rPr>
+        <w:t xml:space="preserve"> desarrollo de software RASA, </w:t>
+      </w:r>
+      <w:r>
+        <w:rPr>
+          <w:rFonts w:ascii="Arial" w:hAnsi="Arial" w:cs="Arial"/>
+          <w:szCs w:val="22"/>
+        </w:rPr>
+        <w:t xml:space="preserve">la integración de herramientas de procesamiento del lenguaje natural, como </w:t>
       </w:r>
       <w:proofErr w:type="spellStart"/>
       <w:r>
@@ -502,7 +554,42 @@
           <w:rFonts w:ascii="Arial" w:hAnsi="Arial" w:cs="Arial"/>
           <w:szCs w:val="22"/>
         </w:rPr>
-        <w:t>, para mejorar la capacidad de los asistente para comprender y responder a las preguntas y solicitude</w:t>
+        <w:t xml:space="preserve"> y un modelo computacional de tipo gran modelo de lenguaje o modelo fundacional. El objetivo es </w:t>
+      </w:r>
+      <w:r>
+        <w:rPr>
+          <w:rFonts w:ascii="Arial" w:hAnsi="Arial" w:cs="Arial"/>
+          <w:szCs w:val="22"/>
+        </w:rPr>
+        <w:t xml:space="preserve">mejorar la capacidad </w:t>
+      </w:r>
+      <w:r>
+        <w:rPr>
+          <w:rFonts w:ascii="Arial" w:hAnsi="Arial" w:cs="Arial"/>
+          <w:szCs w:val="22"/>
+        </w:rPr>
+        <w:t>de los asistentes</w:t>
+      </w:r>
+      <w:r>
+        <w:rPr>
+          <w:rFonts w:ascii="Arial" w:hAnsi="Arial" w:cs="Arial"/>
+          <w:szCs w:val="22"/>
+        </w:rPr>
+        <w:t xml:space="preserve"> </w:t>
+      </w:r>
+      <w:r>
+        <w:rPr>
+          <w:rFonts w:ascii="Arial" w:hAnsi="Arial" w:cs="Arial"/>
+          <w:szCs w:val="22"/>
+        </w:rPr>
+        <w:t>de</w:t>
+      </w:r>
+      <w:r>
+        <w:rPr>
+          <w:rFonts w:ascii="Arial" w:hAnsi="Arial" w:cs="Arial"/>
+          <w:szCs w:val="22"/>
+        </w:rPr>
+        <w:t xml:space="preserve"> comprender y responder a las preguntas y solicitude</w:t>
       </w:r>
       <w:r>
         <w:rPr>
@@ -525,38 +612,26 @@
           <w:sz w:val="24"/>
           <w:szCs w:val="28"/>
         </w:rPr>
-        <w:t>La tesis demuestra que es posible crear asistentes virtuales eficientes</w:t>
+        <w:t>Se evaluaron y entrenaron los asistentes, obteniendo resultados prometedores en precisión y co</w:t>
       </w:r>
       <w:r>
         <w:rPr>
           <w:sz w:val="24"/>
           <w:szCs w:val="28"/>
         </w:rPr>
-        <w:t xml:space="preserve"> y naturales usando RASA, procesamiento del lenguaje natural y reconocimiento de voz con </w:t>
-      </w:r>
-      <w:proofErr w:type="spellStart"/>
-      <w:r>
+        <w:t>mprensión del lenguaje natural en ámbitos como la asistencia de salud para la información hospitalaria.</w:t>
+      </w:r>
+    </w:p>
+    <w:p>
+      <w:pPr>
+        <w:pStyle w:val="Textoindependiente1"/>
         <w:rPr>
           <w:sz w:val="24"/>
           <w:szCs w:val="28"/>
         </w:rPr>
-        <w:t>Whisper</w:t>
-      </w:r>
-      <w:proofErr w:type="spellEnd"/>
-      <w:r>
-        <w:rPr>
-          <w:sz w:val="24"/>
-          <w:szCs w:val="28"/>
-        </w:rPr>
-        <w:t>. Se evaluaron y entrenaron los asistentes, obteniendo resultados prometedores en precisión y comprensión del lenguaje natural. En conclusión, se confirma la vi</w:t>
-      </w:r>
-      <w:r>
-        <w:rPr>
-          <w:sz w:val="24"/>
-          <w:szCs w:val="28"/>
-        </w:rPr>
-        <w:t>abilidad de esta tecnología.</w:t>
-      </w:r>
+      </w:pPr>
+      <w:bookmarkStart w:id="2" w:name="_GoBack"/>
+      <w:bookmarkEnd w:id="2"/>
     </w:p>
     <w:p>
       <w:pPr>
@@ -43813,7 +43888,7 @@
 </file>
 
 <file path=customXml/itemProps1.xml><?xml version="1.0" encoding="utf-8"?>
-<ds:datastoreItem xmlns:ds="http://schemas.openxmlformats.org/officeDocument/2006/customXml" ds:itemID="{B1BAC39E-7F96-4C8D-BD84-778A4F9FDAA4}">
+<ds:datastoreItem xmlns:ds="http://schemas.openxmlformats.org/officeDocument/2006/customXml" ds:itemID="{D9BF5AC7-9700-4534-A310-768F1B81D4D4}">
   <ds:schemaRefs>
     <ds:schemaRef ds:uri="http://schemas.openxmlformats.org/officeDocument/2006/bibliography"/>
   </ds:schemaRefs>

</xml_diff>